<commit_message>
Test of changes to Word files.
</commit_message>
<xml_diff>
--- a/Documents/Tenets of Precision and Uncertainty.docx
+++ b/Documents/Tenets of Precision and Uncertainty.docx
@@ -22,6 +22,11 @@
       <w:r>
         <w:t>Integers are assumed to be exact representations</w:t>
       </w:r>
+      <w:r>
+        <w:t>.</w:t>
+      </w:r>
+      <w:bookmarkStart w:id="0" w:name="_GoBack"/>
+      <w:bookmarkEnd w:id="0"/>
     </w:p>
     <w:p>
       <w:pPr>
@@ -2315,9 +2320,10 @@
           <w:sz w:val="19"/>
           <w:szCs w:val="19"/>
         </w:rPr>
+        <w:lastRenderedPageBreak/>
         <w:tab/>
       </w:r>
-      <w:bookmarkStart w:id="0" w:name="_Hlk498165451"/>
+      <w:bookmarkStart w:id="1" w:name="_Hlk498165451"/>
       <w:r>
         <w:rPr>
           <w:rFonts w:cstheme="minorHAnsi"/>
@@ -2326,7 +2332,7 @@
         <w:t>The following output is generated:</w:t>
       </w:r>
     </w:p>
-    <w:bookmarkEnd w:id="0"/>
+    <w:bookmarkEnd w:id="1"/>
     <w:p>
       <w:pPr>
         <w:ind w:firstLine="720"/>
@@ -2950,8 +2956,6 @@
       <w:r>
         <w:t>+ 8.e-16, the value is still 1.</w:t>
       </w:r>
-      <w:bookmarkStart w:id="1" w:name="_GoBack"/>
-      <w:bookmarkEnd w:id="1"/>
     </w:p>
     <w:p>
       <w:pPr>
@@ -3007,11 +3011,11 @@
         <w:spacing w:line="240" w:lineRule="auto"/>
       </w:pPr>
       <w:r>
-        <w:t xml:space="preserve">The 16 and </w:t>
+        <w:t xml:space="preserve">The </w:t>
       </w:r>
       <w:proofErr w:type="gramStart"/>
       <w:r>
-        <w:t>15 digit</w:t>
+        <w:t>16 and 15 digit</w:t>
       </w:r>
       <w:proofErr w:type="gramEnd"/>
       <w:r>
@@ -3024,6 +3028,7 @@
         <w:ind w:left="720"/>
       </w:pPr>
       <w:r>
+        <w:lastRenderedPageBreak/>
         <w:t>When 1. Is changed to 9., the following output is generated:</w:t>
       </w:r>
     </w:p>
@@ -3680,6 +3685,7 @@
         <w:rPr>
           <w:rFonts w:cstheme="minorHAnsi"/>
         </w:rPr>
+        <w:lastRenderedPageBreak/>
         <w:t>The 17</w:t>
       </w:r>
       <w:r>
@@ -4825,6 +4831,7 @@
   <w:style w:type="character" w:default="1" w:styleId="DefaultParagraphFont">
     <w:name w:val="Default Paragraph Font"/>
     <w:uiPriority w:val="1"/>
+    <w:semiHidden/>
     <w:unhideWhenUsed/>
   </w:style>
   <w:style w:type="table" w:default="1" w:styleId="TableNormal">

</xml_diff>